<commit_message>
He modificado la documentacion del proyecto
</commit_message>
<xml_diff>
--- a/proyecto-DDIW/tarea-final-t2-v2/RodríguezIglesias_Alejandro_TareaFinalT2-v2.docx
+++ b/proyecto-DDIW/tarea-final-t2-v2/RodríguezIglesias_Alejandro_TareaFinalT2-v2.docx
@@ -174,6 +174,581 @@
         <w:t xml:space="preserve">FECHA: </w:t>
       </w:r>
     </w:p>
+    <w:sdt>
+      <w:sdtPr>
+        <w:id w:val="314921309"/>
+        <w:docPartObj>
+          <w:docPartGallery w:val="Table of Contents"/>
+          <w:docPartUnique/>
+        </w:docPartObj>
+      </w:sdtPr>
+      <w:sdtEndPr>
+        <w:rPr>
+          <w:rFonts w:asciiTheme="minorHAnsi" w:eastAsiaTheme="minorHAnsi" w:hAnsiTheme="minorHAnsi" w:cstheme="minorBidi"/>
+          <w:b/>
+          <w:bCs/>
+          <w:color w:val="auto"/>
+          <w:sz w:val="22"/>
+          <w:szCs w:val="22"/>
+          <w:lang w:eastAsia="en-US"/>
+        </w:rPr>
+      </w:sdtEndPr>
+      <w:sdtContent>
+        <w:p>
+          <w:pPr>
+            <w:pStyle w:val="TtuloTDC"/>
+          </w:pPr>
+          <w:r>
+            <w:t>FYLIOS</w:t>
+          </w:r>
+        </w:p>
+        <w:p>
+          <w:pPr>
+            <w:pStyle w:val="TDC1"/>
+            <w:tabs>
+              <w:tab w:val="left" w:pos="440"/>
+              <w:tab w:val="right" w:leader="dot" w:pos="8494"/>
+            </w:tabs>
+            <w:rPr>
+              <w:noProof/>
+            </w:rPr>
+          </w:pPr>
+          <w:r>
+            <w:fldChar w:fldCharType="begin"/>
+          </w:r>
+          <w:r>
+            <w:instrText xml:space="preserve"> TOC \o "1-3" \h \z \u </w:instrText>
+          </w:r>
+          <w:r>
+            <w:fldChar w:fldCharType="separate"/>
+          </w:r>
+          <w:hyperlink w:anchor="_Toc221381414" w:history="1">
+            <w:r>
+              <w:rPr>
+                <w:rStyle w:val="Hipervnculo"/>
+                <w:b/>
+                <w:bCs/>
+                <w:noProof/>
+              </w:rPr>
+              <w:t>1.</w:t>
+            </w:r>
+            <w:r>
+              <w:rPr>
+                <w:noProof/>
+              </w:rPr>
+              <w:tab/>
+            </w:r>
+            <w:r>
+              <w:rPr>
+                <w:rStyle w:val="Hipervnculo"/>
+                <w:b/>
+                <w:bCs/>
+                <w:noProof/>
+              </w:rPr>
+              <w:t>Objetivo del proyecto.</w:t>
+            </w:r>
+            <w:r>
+              <w:rPr>
+                <w:noProof/>
+                <w:webHidden/>
+              </w:rPr>
+              <w:tab/>
+            </w:r>
+            <w:r>
+              <w:rPr>
+                <w:noProof/>
+                <w:webHidden/>
+              </w:rPr>
+              <w:fldChar w:fldCharType="begin"/>
+            </w:r>
+            <w:r>
+              <w:rPr>
+                <w:noProof/>
+                <w:webHidden/>
+              </w:rPr>
+              <w:instrText xml:space="preserve"> PAGEREF _Toc221381414 \h </w:instrText>
+            </w:r>
+            <w:r>
+              <w:rPr>
+                <w:noProof/>
+                <w:webHidden/>
+              </w:rPr>
+            </w:r>
+            <w:r>
+              <w:rPr>
+                <w:noProof/>
+                <w:webHidden/>
+              </w:rPr>
+              <w:fldChar w:fldCharType="separate"/>
+            </w:r>
+            <w:r>
+              <w:rPr>
+                <w:noProof/>
+                <w:webHidden/>
+              </w:rPr>
+              <w:t>3</w:t>
+            </w:r>
+            <w:r>
+              <w:rPr>
+                <w:noProof/>
+                <w:webHidden/>
+              </w:rPr>
+              <w:fldChar w:fldCharType="end"/>
+            </w:r>
+          </w:hyperlink>
+        </w:p>
+        <w:p>
+          <w:pPr>
+            <w:pStyle w:val="TDC1"/>
+            <w:tabs>
+              <w:tab w:val="left" w:pos="440"/>
+              <w:tab w:val="right" w:leader="dot" w:pos="8494"/>
+            </w:tabs>
+            <w:rPr>
+              <w:noProof/>
+            </w:rPr>
+          </w:pPr>
+          <w:hyperlink w:anchor="_Toc221381415" w:history="1">
+            <w:r>
+              <w:rPr>
+                <w:rStyle w:val="Hipervnculo"/>
+                <w:b/>
+                <w:bCs/>
+                <w:noProof/>
+              </w:rPr>
+              <w:t>2.</w:t>
+            </w:r>
+            <w:r>
+              <w:rPr>
+                <w:noProof/>
+              </w:rPr>
+              <w:tab/>
+            </w:r>
+            <w:r>
+              <w:rPr>
+                <w:rStyle w:val="Hipervnculo"/>
+                <w:b/>
+                <w:bCs/>
+                <w:noProof/>
+              </w:rPr>
+              <w:t>Elementos de diseño.</w:t>
+            </w:r>
+            <w:r>
+              <w:rPr>
+                <w:noProof/>
+                <w:webHidden/>
+              </w:rPr>
+              <w:tab/>
+            </w:r>
+            <w:r>
+              <w:rPr>
+                <w:noProof/>
+                <w:webHidden/>
+              </w:rPr>
+              <w:fldChar w:fldCharType="begin"/>
+            </w:r>
+            <w:r>
+              <w:rPr>
+                <w:noProof/>
+                <w:webHidden/>
+              </w:rPr>
+              <w:instrText xml:space="preserve"> PAGEREF _Toc221381415 \h </w:instrText>
+            </w:r>
+            <w:r>
+              <w:rPr>
+                <w:noProof/>
+                <w:webHidden/>
+              </w:rPr>
+            </w:r>
+            <w:r>
+              <w:rPr>
+                <w:noProof/>
+                <w:webHidden/>
+              </w:rPr>
+              <w:fldChar w:fldCharType="separate"/>
+            </w:r>
+            <w:r>
+              <w:rPr>
+                <w:noProof/>
+                <w:webHidden/>
+              </w:rPr>
+              <w:t>3</w:t>
+            </w:r>
+            <w:r>
+              <w:rPr>
+                <w:noProof/>
+                <w:webHidden/>
+              </w:rPr>
+              <w:fldChar w:fldCharType="end"/>
+            </w:r>
+          </w:hyperlink>
+        </w:p>
+        <w:p>
+          <w:pPr>
+            <w:pStyle w:val="TDC1"/>
+            <w:tabs>
+              <w:tab w:val="left" w:pos="440"/>
+              <w:tab w:val="right" w:leader="dot" w:pos="8494"/>
+            </w:tabs>
+            <w:rPr>
+              <w:noProof/>
+            </w:rPr>
+          </w:pPr>
+          <w:hyperlink w:anchor="_Toc221381416" w:history="1">
+            <w:r>
+              <w:rPr>
+                <w:rStyle w:val="Hipervnculo"/>
+                <w:b/>
+                <w:bCs/>
+                <w:noProof/>
+              </w:rPr>
+              <w:t>3.</w:t>
+            </w:r>
+            <w:r>
+              <w:rPr>
+                <w:noProof/>
+              </w:rPr>
+              <w:tab/>
+            </w:r>
+            <w:r>
+              <w:rPr>
+                <w:rStyle w:val="Hipervnculo"/>
+                <w:b/>
+                <w:bCs/>
+                <w:noProof/>
+              </w:rPr>
+              <w:t>Boceto o sketch del sitio.</w:t>
+            </w:r>
+            <w:r>
+              <w:rPr>
+                <w:noProof/>
+                <w:webHidden/>
+              </w:rPr>
+              <w:tab/>
+            </w:r>
+            <w:r>
+              <w:rPr>
+                <w:noProof/>
+                <w:webHidden/>
+              </w:rPr>
+              <w:fldChar w:fldCharType="begin"/>
+            </w:r>
+            <w:r>
+              <w:rPr>
+                <w:noProof/>
+                <w:webHidden/>
+              </w:rPr>
+              <w:instrText xml:space="preserve"> PAGEREF _Toc221381416 \h </w:instrText>
+            </w:r>
+            <w:r>
+              <w:rPr>
+                <w:noProof/>
+                <w:webHidden/>
+              </w:rPr>
+            </w:r>
+            <w:r>
+              <w:rPr>
+                <w:noProof/>
+                <w:webHidden/>
+              </w:rPr>
+              <w:fldChar w:fldCharType="separate"/>
+            </w:r>
+            <w:r>
+              <w:rPr>
+                <w:noProof/>
+                <w:webHidden/>
+              </w:rPr>
+              <w:t>4</w:t>
+            </w:r>
+            <w:r>
+              <w:rPr>
+                <w:noProof/>
+                <w:webHidden/>
+              </w:rPr>
+              <w:fldChar w:fldCharType="end"/>
+            </w:r>
+          </w:hyperlink>
+        </w:p>
+        <w:p>
+          <w:pPr>
+            <w:pStyle w:val="TDC1"/>
+            <w:tabs>
+              <w:tab w:val="left" w:pos="440"/>
+              <w:tab w:val="right" w:leader="dot" w:pos="8494"/>
+            </w:tabs>
+            <w:rPr>
+              <w:noProof/>
+            </w:rPr>
+          </w:pPr>
+          <w:hyperlink w:anchor="_Toc221381417" w:history="1">
+            <w:r>
+              <w:rPr>
+                <w:rStyle w:val="Hipervnculo"/>
+                <w:b/>
+                <w:bCs/>
+                <w:noProof/>
+              </w:rPr>
+              <w:t>4.</w:t>
+            </w:r>
+            <w:r>
+              <w:rPr>
+                <w:noProof/>
+              </w:rPr>
+              <w:tab/>
+            </w:r>
+            <w:r>
+              <w:rPr>
+                <w:rStyle w:val="Hipervnculo"/>
+                <w:b/>
+                <w:bCs/>
+                <w:noProof/>
+              </w:rPr>
+              <w:t>Estructura de navegación.</w:t>
+            </w:r>
+            <w:r>
+              <w:rPr>
+                <w:noProof/>
+                <w:webHidden/>
+              </w:rPr>
+              <w:tab/>
+            </w:r>
+            <w:r>
+              <w:rPr>
+                <w:noProof/>
+                <w:webHidden/>
+              </w:rPr>
+              <w:fldChar w:fldCharType="begin"/>
+            </w:r>
+            <w:r>
+              <w:rPr>
+                <w:noProof/>
+                <w:webHidden/>
+              </w:rPr>
+              <w:instrText xml:space="preserve"> PAGEREF _Toc221381417 \h </w:instrText>
+            </w:r>
+            <w:r>
+              <w:rPr>
+                <w:noProof/>
+                <w:webHidden/>
+              </w:rPr>
+            </w:r>
+            <w:r>
+              <w:rPr>
+                <w:noProof/>
+                <w:webHidden/>
+              </w:rPr>
+              <w:fldChar w:fldCharType="separate"/>
+            </w:r>
+            <w:r>
+              <w:rPr>
+                <w:noProof/>
+                <w:webHidden/>
+              </w:rPr>
+              <w:t>5</w:t>
+            </w:r>
+            <w:r>
+              <w:rPr>
+                <w:noProof/>
+                <w:webHidden/>
+              </w:rPr>
+              <w:fldChar w:fldCharType="end"/>
+            </w:r>
+          </w:hyperlink>
+        </w:p>
+        <w:p>
+          <w:pPr>
+            <w:pStyle w:val="TDC1"/>
+            <w:tabs>
+              <w:tab w:val="left" w:pos="440"/>
+              <w:tab w:val="right" w:leader="dot" w:pos="8494"/>
+            </w:tabs>
+            <w:rPr>
+              <w:noProof/>
+            </w:rPr>
+          </w:pPr>
+          <w:hyperlink w:anchor="_Toc221381418" w:history="1">
+            <w:r>
+              <w:rPr>
+                <w:rStyle w:val="Hipervnculo"/>
+                <w:b/>
+                <w:bCs/>
+                <w:noProof/>
+              </w:rPr>
+              <w:t>5.</w:t>
+            </w:r>
+            <w:r>
+              <w:rPr>
+                <w:noProof/>
+              </w:rPr>
+              <w:tab/>
+            </w:r>
+            <w:r>
+              <w:rPr>
+                <w:rStyle w:val="Hipervnculo"/>
+                <w:b/>
+                <w:bCs/>
+                <w:noProof/>
+              </w:rPr>
+              <w:t>Guía de estilos.</w:t>
+            </w:r>
+            <w:r>
+              <w:rPr>
+                <w:noProof/>
+                <w:webHidden/>
+              </w:rPr>
+              <w:tab/>
+            </w:r>
+            <w:r>
+              <w:rPr>
+                <w:noProof/>
+                <w:webHidden/>
+              </w:rPr>
+              <w:fldChar w:fldCharType="begin"/>
+            </w:r>
+            <w:r>
+              <w:rPr>
+                <w:noProof/>
+                <w:webHidden/>
+              </w:rPr>
+              <w:instrText xml:space="preserve"> PAGEREF _Toc221381418 \h </w:instrText>
+            </w:r>
+            <w:r>
+              <w:rPr>
+                <w:noProof/>
+                <w:webHidden/>
+              </w:rPr>
+            </w:r>
+            <w:r>
+              <w:rPr>
+                <w:noProof/>
+                <w:webHidden/>
+              </w:rPr>
+              <w:fldChar w:fldCharType="separate"/>
+            </w:r>
+            <w:r>
+              <w:rPr>
+                <w:noProof/>
+                <w:webHidden/>
+              </w:rPr>
+              <w:t>6</w:t>
+            </w:r>
+            <w:r>
+              <w:rPr>
+                <w:noProof/>
+                <w:webHidden/>
+              </w:rPr>
+              <w:fldChar w:fldCharType="end"/>
+            </w:r>
+          </w:hyperlink>
+        </w:p>
+        <w:p>
+          <w:pPr>
+            <w:pStyle w:val="TDC1"/>
+            <w:tabs>
+              <w:tab w:val="left" w:pos="440"/>
+              <w:tab w:val="right" w:leader="dot" w:pos="8494"/>
+            </w:tabs>
+            <w:rPr>
+              <w:noProof/>
+            </w:rPr>
+          </w:pPr>
+          <w:hyperlink w:anchor="_Toc221381419" w:history="1">
+            <w:r>
+              <w:rPr>
+                <w:rStyle w:val="Hipervnculo"/>
+                <w:b/>
+                <w:bCs/>
+                <w:noProof/>
+              </w:rPr>
+              <w:t>6.</w:t>
+            </w:r>
+            <w:r>
+              <w:rPr>
+                <w:noProof/>
+              </w:rPr>
+              <w:tab/>
+            </w:r>
+            <w:r>
+              <w:rPr>
+                <w:rStyle w:val="Hipervnculo"/>
+                <w:b/>
+                <w:bCs/>
+                <w:noProof/>
+              </w:rPr>
+              <w:t>Estilos aplicados a los distintos elementos.</w:t>
+            </w:r>
+            <w:r>
+              <w:rPr>
+                <w:noProof/>
+                <w:webHidden/>
+              </w:rPr>
+              <w:tab/>
+            </w:r>
+            <w:r>
+              <w:rPr>
+                <w:noProof/>
+                <w:webHidden/>
+              </w:rPr>
+              <w:fldChar w:fldCharType="begin"/>
+            </w:r>
+            <w:r>
+              <w:rPr>
+                <w:noProof/>
+                <w:webHidden/>
+              </w:rPr>
+              <w:instrText xml:space="preserve"> PAGEREF _Toc221381419 \h </w:instrText>
+            </w:r>
+            <w:r>
+              <w:rPr>
+                <w:noProof/>
+                <w:webHidden/>
+              </w:rPr>
+            </w:r>
+            <w:r>
+              <w:rPr>
+                <w:noProof/>
+                <w:webHidden/>
+              </w:rPr>
+              <w:fldChar w:fldCharType="separate"/>
+            </w:r>
+            <w:r>
+              <w:rPr>
+                <w:noProof/>
+                <w:webHidden/>
+              </w:rPr>
+              <w:t>7</w:t>
+            </w:r>
+            <w:r>
+              <w:rPr>
+                <w:noProof/>
+                <w:webHidden/>
+              </w:rPr>
+              <w:fldChar w:fldCharType="end"/>
+            </w:r>
+          </w:hyperlink>
+        </w:p>
+        <w:p>
+          <w:r>
+            <w:rPr>
+              <w:b/>
+              <w:bCs/>
+            </w:rPr>
+            <w:fldChar w:fldCharType="end"/>
+          </w:r>
+        </w:p>
+      </w:sdtContent>
+    </w:sdt>
+    <w:p>
+      <w:pPr>
+        <w:rPr>
+          <w:rFonts w:cstheme="minorHAnsi"/>
+          <w:b/>
+          <w:bCs/>
+          <w:sz w:val="24"/>
+          <w:szCs w:val="24"/>
+        </w:rPr>
+      </w:pPr>
+    </w:p>
     <w:p>
       <w:pPr>
         <w:pStyle w:val="Prrafodelista"/>
@@ -181,8 +756,9 @@
           <w:ilvl w:val="0"/>
           <w:numId w:val="1"/>
         </w:numPr>
-        <w:ind w:left="567" w:hanging="283"/>
+        <w:ind w:left="568" w:hanging="284"/>
         <w:contextualSpacing w:val="0"/>
+        <w:outlineLvl w:val="0"/>
         <w:rPr>
           <w:b/>
           <w:bCs/>
@@ -190,6 +766,8 @@
           <w:szCs w:val="24"/>
         </w:rPr>
       </w:pPr>
+      <w:bookmarkStart w:id="0" w:name="_GoBack"/>
+      <w:bookmarkEnd w:id="0"/>
       <w:r>
         <w:rPr>
           <w:b/>
@@ -199,6 +777,7 @@
         </w:rPr>
         <w:br w:type="page"/>
       </w:r>
+      <w:bookmarkStart w:id="1" w:name="_Toc221381414"/>
       <w:r>
         <w:rPr>
           <w:b/>
@@ -209,6 +788,7 @@
         <w:lastRenderedPageBreak/>
         <w:t>Objetivo del proyecto.</w:t>
       </w:r>
+      <w:bookmarkEnd w:id="1"/>
     </w:p>
     <w:p>
       <w:pPr>
@@ -317,18 +897,12 @@
       <w:r>
         <w:t xml:space="preserve"> </w:t>
       </w:r>
-      <w:hyperlink r:id="rId5" w:history="1">
+      <w:hyperlink r:id="rId6" w:history="1">
         <w:r>
           <w:rPr>
             <w:rStyle w:val="Hipervnculo"/>
           </w:rPr>
-          <w:t>FYLIO</w:t>
-        </w:r>
-        <w:r>
-          <w:rPr>
-            <w:rStyle w:val="Hipervnculo"/>
-          </w:rPr>
-          <w:t>S</w:t>
+          <w:t>FYLIOS</w:t>
         </w:r>
       </w:hyperlink>
     </w:p>
@@ -345,30 +919,14 @@
       <w:r>
         <w:t xml:space="preserve">Enlace github pages: </w:t>
       </w:r>
-      <w:hyperlink r:id="rId6" w:history="1">
+      <w:hyperlink r:id="rId7" w:history="1">
         <w:r>
           <w:rPr>
             <w:rStyle w:val="Hipervnculo"/>
             <w:sz w:val="24"/>
             <w:szCs w:val="24"/>
           </w:rPr>
-          <w:t>Github-</w:t>
-        </w:r>
-        <w:r>
-          <w:rPr>
-            <w:rStyle w:val="Hipervnculo"/>
-            <w:sz w:val="24"/>
-            <w:szCs w:val="24"/>
-          </w:rPr>
-          <w:t>p</w:t>
-        </w:r>
-        <w:r>
-          <w:rPr>
-            <w:rStyle w:val="Hipervnculo"/>
-            <w:sz w:val="24"/>
-            <w:szCs w:val="24"/>
-          </w:rPr>
-          <w:t>ages</w:t>
+          <w:t>Github-pages</w:t>
         </w:r>
       </w:hyperlink>
     </w:p>
@@ -379,8 +937,9 @@
           <w:ilvl w:val="0"/>
           <w:numId w:val="1"/>
         </w:numPr>
-        <w:ind w:left="567" w:hanging="283"/>
+        <w:ind w:left="568" w:hanging="284"/>
         <w:contextualSpacing w:val="0"/>
+        <w:outlineLvl w:val="0"/>
         <w:rPr>
           <w:b/>
           <w:bCs/>
@@ -388,6 +947,7 @@
           <w:szCs w:val="24"/>
         </w:rPr>
       </w:pPr>
+      <w:bookmarkStart w:id="2" w:name="_Toc221381415"/>
       <w:r>
         <w:rPr>
           <w:b/>
@@ -397,6 +957,7 @@
         </w:rPr>
         <w:t>Elementos de diseño.</w:t>
       </w:r>
+      <w:bookmarkEnd w:id="2"/>
     </w:p>
     <w:p>
       <w:pPr>
@@ -584,10 +1145,7 @@
         <w:t xml:space="preserve">Menú de módulos: </w:t>
       </w:r>
       <w:r>
-        <w:t>c</w:t>
-      </w:r>
-      <w:r>
-        <w:t xml:space="preserve">onjunto central de enlaces con iconos representativos para las secciones principales: Perfil, Notas, Calendario y Guardados. </w:t>
+        <w:t xml:space="preserve">conjunto central de enlaces con iconos representativos para las secciones principales: Perfil, Notas, Calendario y Guardados. </w:t>
       </w:r>
       <w:r>
         <w:rPr>
@@ -736,21 +1294,7 @@
           <w:sz w:val="24"/>
           <w:szCs w:val="24"/>
         </w:rPr>
-        <w:t xml:space="preserve"> </w:t>
-      </w:r>
-      <w:r>
-        <w:rPr>
-          <w:sz w:val="24"/>
-          <w:szCs w:val="24"/>
-        </w:rPr>
-        <w:t>c</w:t>
-      </w:r>
-      <w:r>
-        <w:rPr>
-          <w:sz w:val="24"/>
-          <w:szCs w:val="24"/>
-        </w:rPr>
-        <w:t>omponentes que permiten al usuario ejecutar acciones directas sobre la aplicación.</w:t>
+        <w:t xml:space="preserve"> componentes que permiten al usuario ejecutar acciones directas sobre la aplicación.</w:t>
       </w:r>
     </w:p>
     <w:p>
@@ -843,8 +1387,9 @@
           <w:ilvl w:val="0"/>
           <w:numId w:val="1"/>
         </w:numPr>
-        <w:ind w:left="567" w:hanging="283"/>
+        <w:ind w:left="568" w:hanging="284"/>
         <w:contextualSpacing w:val="0"/>
+        <w:outlineLvl w:val="0"/>
         <w:rPr>
           <w:b/>
           <w:bCs/>
@@ -852,6 +1397,7 @@
           <w:szCs w:val="24"/>
         </w:rPr>
       </w:pPr>
+      <w:bookmarkStart w:id="3" w:name="_Toc221381416"/>
       <w:r>
         <w:rPr>
           <w:b/>
@@ -861,6 +1407,7 @@
         </w:rPr>
         <w:t>Boceto o sketch del sitio.</w:t>
       </w:r>
+      <w:bookmarkEnd w:id="3"/>
     </w:p>
     <w:p>
       <w:pPr>
@@ -877,7 +1424,7 @@
           <w:noProof/>
         </w:rPr>
         <w:drawing>
-          <wp:anchor distT="0" distB="0" distL="114300" distR="114300" simplePos="0" relativeHeight="251658240" behindDoc="0" locked="0" layoutInCell="1" allowOverlap="1">
+          <wp:anchor distT="0" distB="0" distL="114300" distR="114300" simplePos="0" relativeHeight="251658240" behindDoc="0" locked="0" layoutInCell="1" allowOverlap="1" wp14:anchorId="5883FCE8" wp14:editId="5A8A26E6">
             <wp:simplePos x="0" y="0"/>
             <wp:positionH relativeFrom="margin">
               <wp:align>center</wp:align>
@@ -902,7 +1449,7 @@
                     </pic:cNvPicPr>
                   </pic:nvPicPr>
                   <pic:blipFill>
-                    <a:blip r:embed="rId7">
+                    <a:blip r:embed="rId8">
                       <a:extLst>
                         <a:ext uri="{28A0092B-C50C-407E-A947-70E740481C1C}">
                           <a14:useLocalDpi xmlns:a14="http://schemas.microsoft.com/office/drawing/2010/main" val="0"/>
@@ -1084,8 +1631,9 @@
           <w:ilvl w:val="0"/>
           <w:numId w:val="1"/>
         </w:numPr>
-        <w:ind w:left="567" w:hanging="283"/>
+        <w:ind w:left="568" w:hanging="284"/>
         <w:contextualSpacing w:val="0"/>
+        <w:outlineLvl w:val="0"/>
         <w:rPr>
           <w:b/>
           <w:bCs/>
@@ -1093,6 +1641,7 @@
           <w:szCs w:val="24"/>
         </w:rPr>
       </w:pPr>
+      <w:bookmarkStart w:id="4" w:name="_Toc221381417"/>
       <w:r>
         <w:rPr>
           <w:b/>
@@ -1103,6 +1652,7 @@
         <w:lastRenderedPageBreak/>
         <w:t>Estructura de navegación.</w:t>
       </w:r>
+      <w:bookmarkEnd w:id="4"/>
     </w:p>
     <w:p>
       <w:pPr>
@@ -1542,8 +2092,9 @@
           <w:ilvl w:val="0"/>
           <w:numId w:val="1"/>
         </w:numPr>
-        <w:ind w:left="567" w:hanging="283"/>
+        <w:ind w:left="568" w:hanging="284"/>
         <w:contextualSpacing w:val="0"/>
+        <w:outlineLvl w:val="0"/>
         <w:rPr>
           <w:b/>
           <w:bCs/>
@@ -1551,15 +2102,17 @@
           <w:szCs w:val="24"/>
         </w:rPr>
       </w:pPr>
-      <w:r>
-        <w:rPr>
-          <w:noProof/>
+      <w:bookmarkStart w:id="5" w:name="_Toc221381418"/>
+      <w:r>
+        <w:rPr>
+          <w:b/>
+          <w:bCs/>
           <w:sz w:val="24"/>
           <w:szCs w:val="24"/>
         </w:rPr>
         <w:lastRenderedPageBreak/>
         <w:drawing>
-          <wp:anchor distT="0" distB="0" distL="114300" distR="114300" simplePos="0" relativeHeight="251659264" behindDoc="0" locked="0" layoutInCell="1" allowOverlap="1">
+          <wp:anchor distT="0" distB="0" distL="114300" distR="114300" simplePos="0" relativeHeight="251659264" behindDoc="0" locked="0" layoutInCell="1" allowOverlap="1" wp14:anchorId="01031E80" wp14:editId="6FB5B8EA">
             <wp:simplePos x="0" y="0"/>
             <wp:positionH relativeFrom="margin">
               <wp:posOffset>472440</wp:posOffset>
@@ -1584,7 +2137,7 @@
                     </pic:cNvPicPr>
                   </pic:nvPicPr>
                   <pic:blipFill>
-                    <a:blip r:embed="rId8">
+                    <a:blip r:embed="rId9">
                       <a:extLst>
                         <a:ext uri="{28A0092B-C50C-407E-A947-70E740481C1C}">
                           <a14:useLocalDpi xmlns:a14="http://schemas.microsoft.com/office/drawing/2010/main" val="0"/>
@@ -1630,6 +2183,7 @@
         </w:rPr>
         <w:t>Guía de estilos.</w:t>
       </w:r>
+      <w:bookmarkEnd w:id="5"/>
     </w:p>
     <w:p>
       <w:pPr>
@@ -2355,16 +2909,7 @@
           <w:szCs w:val="24"/>
           <w:lang w:eastAsia="es-ES"/>
         </w:rPr>
-        <w:t>f</w:t>
-      </w:r>
-      <w:r>
-        <w:rPr>
-          <w:rFonts w:eastAsia="Times New Roman" w:cstheme="minorHAnsi"/>
-          <w:sz w:val="24"/>
-          <w:szCs w:val="24"/>
-          <w:lang w:eastAsia="es-ES"/>
-        </w:rPr>
-        <w:t>ondo en Azul Índigo Profundo para separar visualmente el menú del contenido.</w:t>
+        <w:t>fondo en Azul Índigo Profundo para separar visualmente el menú del contenido.</w:t>
       </w:r>
     </w:p>
     <w:p>
@@ -2410,7 +2955,7 @@
           <w:lang w:eastAsia="es-ES"/>
         </w:rPr>
       </w:pPr>
-      <w:hyperlink r:id="rId9" w:history="1">
+      <w:hyperlink r:id="rId10" w:history="1">
         <w:r>
           <w:rPr>
             <w:rStyle w:val="Hipervnculo"/>
@@ -2419,27 +2964,7 @@
             <w:szCs w:val="24"/>
             <w:lang w:eastAsia="es-ES"/>
           </w:rPr>
-          <w:t>Guía de e</w:t>
-        </w:r>
-        <w:r>
-          <w:rPr>
-            <w:rStyle w:val="Hipervnculo"/>
-            <w:rFonts w:eastAsia="Times New Roman" w:cstheme="minorHAnsi"/>
-            <w:sz w:val="24"/>
-            <w:szCs w:val="24"/>
-            <w:lang w:eastAsia="es-ES"/>
-          </w:rPr>
-          <w:t>s</w:t>
-        </w:r>
-        <w:r>
-          <w:rPr>
-            <w:rStyle w:val="Hipervnculo"/>
-            <w:rFonts w:eastAsia="Times New Roman" w:cstheme="minorHAnsi"/>
-            <w:sz w:val="24"/>
-            <w:szCs w:val="24"/>
-            <w:lang w:eastAsia="es-ES"/>
-          </w:rPr>
-          <w:t>tilos</w:t>
+          <w:t>Guía de estilos</w:t>
         </w:r>
       </w:hyperlink>
     </w:p>
@@ -2450,9 +2975,9 @@
           <w:ilvl w:val="0"/>
           <w:numId w:val="1"/>
         </w:numPr>
-        <w:ind w:left="567" w:hanging="283"/>
+        <w:ind w:left="568" w:hanging="284"/>
         <w:contextualSpacing w:val="0"/>
-        <w:jc w:val="both"/>
+        <w:outlineLvl w:val="0"/>
         <w:rPr>
           <w:b/>
           <w:bCs/>
@@ -2460,6 +2985,7 @@
           <w:szCs w:val="24"/>
         </w:rPr>
       </w:pPr>
+      <w:bookmarkStart w:id="6" w:name="_Toc221381419"/>
       <w:r>
         <w:rPr>
           <w:b/>
@@ -2469,6 +2995,7 @@
         </w:rPr>
         <w:t>Estilos aplicados a los distintos elementos.</w:t>
       </w:r>
+      <w:bookmarkEnd w:id="6"/>
     </w:p>
     <w:p>
       <w:pPr>
@@ -2559,14 +3086,7 @@
           <w:sz w:val="24"/>
           <w:szCs w:val="24"/>
         </w:rPr>
-        <w:t xml:space="preserve">En el body, se emplea para centrar vertical y </w:t>
-      </w:r>
-      <w:r>
-        <w:rPr>
-          <w:sz w:val="24"/>
-          <w:szCs w:val="24"/>
-        </w:rPr>
-        <w:t>horizontalmente la tarjeta de login (</w:t>
+        <w:t>En el body, se emplea para centrar vertical y horizontalmente la tarjeta de login (</w:t>
       </w:r>
       <w:r>
         <w:rPr>
@@ -2639,8 +3159,6 @@
         </w:rPr>
         <w:t>.</w:t>
       </w:r>
-      <w:bookmarkStart w:id="0" w:name="_GoBack"/>
-      <w:bookmarkEnd w:id="0"/>
     </w:p>
     <w:p>
       <w:pPr>
@@ -6433,6 +6951,27 @@
     <w:name w:val="Normal"/>
     <w:qFormat/>
   </w:style>
+  <w:style w:type="paragraph" w:styleId="Ttulo1">
+    <w:name w:val="heading 1"/>
+    <w:basedOn w:val="Normal"/>
+    <w:next w:val="Normal"/>
+    <w:link w:val="Ttulo1Car"/>
+    <w:uiPriority w:val="9"/>
+    <w:qFormat/>
+    <w:rsid w:val="00EE15CD"/>
+    <w:pPr>
+      <w:keepNext/>
+      <w:keepLines/>
+      <w:spacing w:before="240" w:after="0"/>
+      <w:outlineLvl w:val="0"/>
+    </w:pPr>
+    <w:rPr>
+      <w:rFonts w:asciiTheme="majorHAnsi" w:eastAsiaTheme="majorEastAsia" w:hAnsiTheme="majorHAnsi" w:cstheme="majorBidi"/>
+      <w:color w:val="2F5496" w:themeColor="accent1" w:themeShade="BF"/>
+      <w:sz w:val="32"/>
+      <w:szCs w:val="32"/>
+    </w:rPr>
+  </w:style>
   <w:style w:type="character" w:default="1" w:styleId="Fuentedeprrafopredeter">
     <w:name w:val="Default Paragraph Font"/>
     <w:uiPriority w:val="1"/>
@@ -6640,6 +7179,46 @@
       <w:sz w:val="20"/>
       <w:szCs w:val="20"/>
     </w:rPr>
+  </w:style>
+  <w:style w:type="character" w:customStyle="1" w:styleId="Ttulo1Car">
+    <w:name w:val="Título 1 Car"/>
+    <w:basedOn w:val="Fuentedeprrafopredeter"/>
+    <w:link w:val="Ttulo1"/>
+    <w:uiPriority w:val="9"/>
+    <w:rsid w:val="00EE15CD"/>
+    <w:rPr>
+      <w:rFonts w:asciiTheme="majorHAnsi" w:eastAsiaTheme="majorEastAsia" w:hAnsiTheme="majorHAnsi" w:cstheme="majorBidi"/>
+      <w:color w:val="2F5496" w:themeColor="accent1" w:themeShade="BF"/>
+      <w:sz w:val="32"/>
+      <w:szCs w:val="32"/>
+    </w:rPr>
+  </w:style>
+  <w:style w:type="paragraph" w:styleId="TtuloTDC">
+    <w:name w:val="TOC Heading"/>
+    <w:basedOn w:val="Ttulo1"/>
+    <w:next w:val="Normal"/>
+    <w:uiPriority w:val="39"/>
+    <w:unhideWhenUsed/>
+    <w:qFormat/>
+    <w:rsid w:val="00EE15CD"/>
+    <w:pPr>
+      <w:outlineLvl w:val="9"/>
+    </w:pPr>
+    <w:rPr>
+      <w:lang w:eastAsia="es-ES"/>
+    </w:rPr>
+  </w:style>
+  <w:style w:type="paragraph" w:styleId="TDC1">
+    <w:name w:val="toc 1"/>
+    <w:basedOn w:val="Normal"/>
+    <w:next w:val="Normal"/>
+    <w:autoRedefine/>
+    <w:uiPriority w:val="39"/>
+    <w:unhideWhenUsed/>
+    <w:rsid w:val="00EE15CD"/>
+    <w:pPr>
+      <w:spacing w:after="100"/>
+    </w:pPr>
   </w:style>
 </w:styles>
 </file>
@@ -6937,4 +7516,16 @@
     </a:ext>
   </a:extLst>
 </a:theme>
+</file>
+
+<file path=customXml/item1.xml><?xml version="1.0" encoding="utf-8"?>
+<b:Sources xmlns:b="http://schemas.openxmlformats.org/officeDocument/2006/bibliography" xmlns="http://schemas.openxmlformats.org/officeDocument/2006/bibliography" SelectedStyle="\APASixthEditionOfficeOnline.xsl" StyleName="APA" Version="6"/>
+</file>
+
+<file path=customXml/itemProps1.xml><?xml version="1.0" encoding="utf-8"?>
+<ds:datastoreItem xmlns:ds="http://schemas.openxmlformats.org/officeDocument/2006/customXml" ds:itemID="{4CA671ED-C359-4E2C-B272-F2BA810F07AF}">
+  <ds:schemaRefs>
+    <ds:schemaRef ds:uri="http://schemas.openxmlformats.org/officeDocument/2006/bibliography"/>
+  </ds:schemaRefs>
+</ds:datastoreItem>
 </file>
</xml_diff>